<commit_message>
added final exam period to course calendar
</commit_message>
<xml_diff>
--- a/IMPORTANT/CS346 - Course Calendar.docx
+++ b/IMPORTANT/CS346 - Course Calendar.docx
@@ -4845,15 +4845,6 @@
                 <w:szCs w:val="24"/>
               </w:rPr>
             </w:pPr>
-            <w:r>
-              <w:rPr>
-                <w:rFonts w:ascii="Segoe UI" w:eastAsia="Times New Roman" w:hAnsi="Segoe UI" w:cs="Segoe UI"/>
-                <w:color w:val="212529"/>
-                <w:sz w:val="24"/>
-                <w:szCs w:val="24"/>
-              </w:rPr>
-              <w:t>FINALS WEEK START</w:t>
-            </w:r>
           </w:p>
         </w:tc>
         <w:tc>
@@ -5035,6 +5026,11 @@
               <w:t>14</w:t>
             </w:r>
           </w:p>
+          <w:p>
+            <w:r>
+              <w:t>FINALS WEEK START</w:t>
+            </w:r>
+          </w:p>
         </w:tc>
         <w:tc>
           <w:tcPr>
@@ -5058,6 +5054,11 @@
                 <w:szCs w:val="24"/>
               </w:rPr>
               <w:t>15</w:t>
+            </w:r>
+          </w:p>
+          <w:p>
+            <w:r>
+              <w:t>Final exam period 10:20-12:10</w:t>
             </w:r>
           </w:p>
         </w:tc>

</xml_diff>

<commit_message>
added deadline for PA1
</commit_message>
<xml_diff>
--- a/IMPORTANT/CS346 - Course Calendar.docx
+++ b/IMPORTANT/CS346 - Course Calendar.docx
@@ -1618,6 +1618,25 @@
                 <w:szCs w:val="24"/>
               </w:rPr>
               <w:t>Lab 2</w:t>
+            </w:r>
+          </w:p>
+          <w:p>
+            <w:pPr>
+              <w:rPr>
+                <w:rFonts w:ascii="Segoe UI" w:eastAsia="Times New Roman" w:hAnsi="Segoe UI" w:cs="Segoe UI"/>
+                <w:color w:val="212529"/>
+                <w:sz w:val="24"/>
+                <w:szCs w:val="24"/>
+              </w:rPr>
+            </w:pPr>
+            <w:r>
+              <w:rPr>
+                <w:rFonts w:ascii="Segoe UI" w:eastAsia="Times New Roman" w:hAnsi="Segoe UI" w:cs="Segoe UI"/>
+                <w:color w:val="212529"/>
+                <w:sz w:val="24"/>
+                <w:szCs w:val="24"/>
+              </w:rPr>
+              <w:t>PA 1 Due</w:t>
             </w:r>
           </w:p>
         </w:tc>

</xml_diff>

<commit_message>
* updated course calendar for PA2 deadline * fixed typo in PA2 readme
</commit_message>
<xml_diff>
--- a/IMPORTANT/CS346 - Course Calendar.docx
+++ b/IMPORTANT/CS346 - Course Calendar.docx
@@ -2254,6 +2254,25 @@
                 <w:szCs w:val="24"/>
               </w:rPr>
               <w:t>CH 23</w:t>
+            </w:r>
+          </w:p>
+          <w:p>
+            <w:pPr>
+              <w:rPr>
+                <w:rFonts w:ascii="Segoe UI" w:eastAsia="Times New Roman" w:hAnsi="Segoe UI" w:cs="Segoe UI"/>
+                <w:color w:val="212529"/>
+                <w:sz w:val="24"/>
+                <w:szCs w:val="24"/>
+              </w:rPr>
+            </w:pPr>
+            <w:r>
+              <w:rPr>
+                <w:rFonts w:ascii="Segoe UI" w:eastAsia="Times New Roman" w:hAnsi="Segoe UI" w:cs="Segoe UI"/>
+                <w:color w:val="212529"/>
+                <w:sz w:val="24"/>
+                <w:szCs w:val="24"/>
+              </w:rPr>
+              <w:t>PA 2 Due</w:t>
             </w:r>
           </w:p>
         </w:tc>

</xml_diff>

<commit_message>
fixed final exam date on calendar.
</commit_message>
<xml_diff>
--- a/IMPORTANT/CS346 - Course Calendar.docx
+++ b/IMPORTANT/CS346 - Course Calendar.docx
@@ -5949,11 +5949,7 @@
               <w:t>15</w:t>
             </w:r>
           </w:p>
-          <w:p>
-            <w:r>
-              <w:t>Final exam period 10:20-12:10</w:t>
-            </w:r>
-          </w:p>
+          <w:p/>
         </w:tc>
         <w:tc>
           <w:tcPr>
@@ -6002,6 +5998,25 @@
                 <w:szCs w:val="24"/>
               </w:rPr>
               <w:t>17</w:t>
+            </w:r>
+          </w:p>
+          <w:p>
+            <w:pPr>
+              <w:rPr>
+                <w:rFonts w:ascii="Segoe UI" w:eastAsia="Times New Roman" w:hAnsi="Segoe UI" w:cs="Segoe UI"/>
+                <w:color w:val="212529"/>
+                <w:sz w:val="24"/>
+                <w:szCs w:val="24"/>
+              </w:rPr>
+            </w:pPr>
+            <w:r>
+              <w:rPr>
+                <w:rFonts w:ascii="Segoe UI" w:eastAsia="Times New Roman" w:hAnsi="Segoe UI" w:cs="Segoe UI"/>
+                <w:color w:val="212529"/>
+                <w:sz w:val="24"/>
+                <w:szCs w:val="24"/>
+              </w:rPr>
+              <w:t>Final exam 12:40-2:30</w:t>
             </w:r>
           </w:p>
         </w:tc>

</xml_diff>